<commit_message>
feat: run everything from one script
</commit_message>
<xml_diff>
--- a/src/R/Dashboard/www/report_word.docx
+++ b/src/R/Dashboard/www/report_word.docx
@@ -75,7 +75,7 @@
         <w:t xml:space="preserve"> </w:t>
       </w:r>
       <w:r>
-        <w:t xml:space="preserve">26.11.2023</w:t>
+        <w:t xml:space="preserve">28.11.2023</w:t>
       </w:r>
     </w:p>
     <w:p>
@@ -676,17 +676,17 @@
     <w:tbl>
       <w:tblPr>
         <w:tblStyle w:val="Table"/>
-        <w:tblW w:type="pct" w:w="5000"/>
+        <w:tblW w:type="auto" w:w="0"/>
         <w:tblLook w:firstRow="1" w:lastRow="0" w:firstColumn="0" w:lastColumn="0" w:noHBand="0" w:noVBand="0" w:val="0020"/>
         <w:jc w:val="start"/>
       </w:tblPr>
       <w:tblGrid>
-        <w:gridCol w:w="1471"/>
-        <w:gridCol w:w="1471"/>
-        <w:gridCol w:w="1121"/>
-        <w:gridCol w:w="1261"/>
-        <w:gridCol w:w="1261"/>
-        <w:gridCol w:w="1331"/>
+        <w:gridCol w:w="1320"/>
+        <w:gridCol w:w="1320"/>
+        <w:gridCol w:w="1320"/>
+        <w:gridCol w:w="1320"/>
+        <w:gridCol w:w="1320"/>
+        <w:gridCol w:w="1320"/>
       </w:tblGrid>
       <w:tr>
         <w:trPr>
@@ -1984,17 +1984,17 @@
     <w:tbl>
       <w:tblPr>
         <w:tblStyle w:val="Table"/>
-        <w:tblW w:type="pct" w:w="5000"/>
+        <w:tblW w:type="auto" w:w="0"/>
         <w:tblLook w:firstRow="1" w:lastRow="0" w:firstColumn="0" w:lastColumn="0" w:noHBand="0" w:noVBand="0" w:val="0020"/>
         <w:jc w:val="start"/>
       </w:tblPr>
       <w:tblGrid>
-        <w:gridCol w:w="1471"/>
-        <w:gridCol w:w="1471"/>
-        <w:gridCol w:w="1121"/>
-        <w:gridCol w:w="1261"/>
-        <w:gridCol w:w="1261"/>
-        <w:gridCol w:w="1331"/>
+        <w:gridCol w:w="1320"/>
+        <w:gridCol w:w="1320"/>
+        <w:gridCol w:w="1320"/>
+        <w:gridCol w:w="1320"/>
+        <w:gridCol w:w="1320"/>
+        <w:gridCol w:w="1320"/>
       </w:tblGrid>
       <w:tr>
         <w:trPr>
@@ -3790,17 +3790,17 @@
     <w:tbl>
       <w:tblPr>
         <w:tblStyle w:val="Table"/>
-        <w:tblW w:type="pct" w:w="5000"/>
+        <w:tblW w:type="auto" w:w="0"/>
         <w:tblLook w:firstRow="1" w:lastRow="0" w:firstColumn="0" w:lastColumn="0" w:noHBand="0" w:noVBand="0" w:val="0020"/>
         <w:jc w:val="start"/>
       </w:tblPr>
       <w:tblGrid>
-        <w:gridCol w:w="1471"/>
-        <w:gridCol w:w="1471"/>
-        <w:gridCol w:w="1121"/>
-        <w:gridCol w:w="1261"/>
-        <w:gridCol w:w="1261"/>
-        <w:gridCol w:w="1331"/>
+        <w:gridCol w:w="1320"/>
+        <w:gridCol w:w="1320"/>
+        <w:gridCol w:w="1320"/>
+        <w:gridCol w:w="1320"/>
+        <w:gridCol w:w="1320"/>
+        <w:gridCol w:w="1320"/>
       </w:tblGrid>
       <w:tr>
         <w:trPr>

</xml_diff>

<commit_message>
feat: QA modal done
</commit_message>
<xml_diff>
--- a/src/R/Dashboard/www/report_word.docx
+++ b/src/R/Dashboard/www/report_word.docx
@@ -75,7 +75,7 @@
         <w:t xml:space="preserve"> </w:t>
       </w:r>
       <w:r>
-        <w:t xml:space="preserve">28.11.2023</w:t>
+        <w:t xml:space="preserve">30.11.2023</w:t>
       </w:r>
     </w:p>
     <w:p>
@@ -5566,6 +5566,110 @@
     </w:p>
     <w:bookmarkEnd w:id="65"/>
     <w:bookmarkEnd w:id="66"/>
+    <w:bookmarkStart w:id="67" w:name="sección-4-completitud-del-dato"/>
+    <w:p>
+      <w:pPr>
+        <w:pStyle w:val="Heading1"/>
+      </w:pPr>
+      <w:r>
+        <w:rPr>
+          <w:bCs/>
+          <w:b/>
+        </w:rPr>
+        <w:t xml:space="preserve">Sección 4: Completitud del dato</w:t>
+      </w:r>
+    </w:p>
+    <w:tbl>
+      <w:tblPr>
+        <w:tblStyle w:val="Table"/>
+        <w:tblW w:type="auto" w:w="0"/>
+        <w:tblLook w:firstRow="0" w:lastRow="0" w:firstColumn="0" w:lastColumn="0" w:noHBand="0" w:noVBand="0" w:val="0000"/>
+        <w:jc w:val="start"/>
+      </w:tblPr>
+      <w:tblGrid>
+        <w:gridCol w:w="3960"/>
+        <w:gridCol w:w="3960"/>
+      </w:tblGrid>
+      <w:tr>
+        <w:tc>
+          <w:tcPr/>
+          <w:p>
+            <w:pPr>
+              <w:pStyle w:val="Compact"/>
+              <w:jc w:val="left"/>
+            </w:pPr>
+            <w:r>
+              <w:t xml:space="preserve">Municipios del país</w:t>
+            </w:r>
+          </w:p>
+        </w:tc>
+        <w:tc>
+          <w:tcPr/>
+          <w:p>
+            <w:pPr>
+              <w:pStyle w:val="Compact"/>
+              <w:jc w:val="right"/>
+            </w:pPr>
+            <w:r>
+              <w:t xml:space="preserve">340</w:t>
+            </w:r>
+          </w:p>
+        </w:tc>
+      </w:tr>
+      <w:tr>
+        <w:tc>
+          <w:tcPr/>
+          <w:p>
+            <w:pPr>
+              <w:pStyle w:val="Compact"/>
+              <w:jc w:val="left"/>
+            </w:pPr>
+            <w:r>
+              <w:t xml:space="preserve">Municipios para los que se incluyó información</w:t>
+            </w:r>
+          </w:p>
+        </w:tc>
+        <w:tc>
+          <w:tcPr/>
+          <w:p>
+            <w:pPr>
+              <w:pStyle w:val="Compact"/>
+              <w:jc w:val="right"/>
+            </w:pPr>
+            <w:r>
+              <w:t xml:space="preserve">340</w:t>
+            </w:r>
+          </w:p>
+        </w:tc>
+      </w:tr>
+      <w:tr>
+        <w:tc>
+          <w:tcPr/>
+          <w:p>
+            <w:pPr>
+              <w:pStyle w:val="Compact"/>
+              <w:jc w:val="left"/>
+            </w:pPr>
+            <w:r>
+              <w:t xml:space="preserve">Municipios para los que se incluyó información completa</w:t>
+            </w:r>
+          </w:p>
+        </w:tc>
+        <w:tc>
+          <w:tcPr/>
+          <w:p>
+            <w:pPr>
+              <w:pStyle w:val="Compact"/>
+              <w:jc w:val="right"/>
+            </w:pPr>
+            <w:r>
+              <w:t xml:space="preserve">0</w:t>
+            </w:r>
+          </w:p>
+        </w:tc>
+      </w:tr>
+    </w:tbl>
+    <w:bookmarkEnd w:id="67"/>
     <w:sectPr/>
   </w:body>
 </w:document>

</xml_diff>

<commit_message>
feat: agregué tabla de categorías de riesgo al final del reporte
</commit_message>
<xml_diff>
--- a/src/R/Dashboard/www/report_word.docx
+++ b/src/R/Dashboard/www/report_word.docx
@@ -75,7 +75,7 @@
         <w:t xml:space="preserve"> </w:t>
       </w:r>
       <w:r>
-        <w:t xml:space="preserve">12.12.2023</w:t>
+        <w:t xml:space="preserve">18.01.2024</w:t>
       </w:r>
     </w:p>
     <w:p>
@@ -17537,6 +17537,67 @@
       </w:tr>
     </w:tbl>
     <w:bookmarkEnd w:id="67"/>
+    <w:bookmarkStart w:id="71" w:name="sección-5-categorías-de-riesgo"/>
+    <w:p>
+      <w:pPr>
+        <w:pStyle w:val="Heading1"/>
+      </w:pPr>
+      <w:r>
+        <w:rPr>
+          <w:bCs/>
+          <w:b/>
+        </w:rPr>
+        <w:t xml:space="preserve">Sección 5: Categorías de riesgo</w:t>
+      </w:r>
+    </w:p>
+    <w:p>
+      <w:pPr>
+        <w:pStyle w:val="FirstParagraph"/>
+      </w:pPr>
+      <w:r>
+        <w:drawing>
+          <wp:inline>
+            <wp:extent cx="3312302" cy="5895641"/>
+            <wp:effectExtent b="0" l="0" r="0" t="0"/>
+            <wp:docPr descr="" title="" id="69" name="Picture"/>
+            <a:graphic>
+              <a:graphicData uri="http://schemas.openxmlformats.org/drawingml/2006/picture">
+                <pic:pic>
+                  <pic:nvPicPr>
+                    <pic:cNvPr descr="../R/cut_offs_excel/cutoffs_SPA.png" id="70" name="Picture"/>
+                    <pic:cNvPicPr>
+                      <a:picLocks noChangeArrowheads="1" noChangeAspect="1"/>
+                    </pic:cNvPicPr>
+                  </pic:nvPicPr>
+                  <pic:blipFill>
+                    <a:blip r:embed="rId68"/>
+                    <a:stretch>
+                      <a:fillRect/>
+                    </a:stretch>
+                  </pic:blipFill>
+                  <pic:spPr bwMode="auto">
+                    <a:xfrm>
+                      <a:off x="0" y="0"/>
+                      <a:ext cx="3312302" cy="5895641"/>
+                    </a:xfrm>
+                    <a:prstGeom prst="rect">
+                      <a:avLst/>
+                    </a:prstGeom>
+                    <a:noFill/>
+                    <a:ln w="9525">
+                      <a:noFill/>
+                      <a:headEnd/>
+                      <a:tailEnd/>
+                    </a:ln>
+                  </pic:spPr>
+                </pic:pic>
+              </a:graphicData>
+            </a:graphic>
+          </wp:inline>
+        </w:drawing>
+      </w:r>
+    </w:p>
+    <w:bookmarkEnd w:id="71"/>
     <w:sectPr>
       <w:pgSz w:h="15840" w:w="12240"/>
       <w:pgMar w:bottom="1440" w:footer="708" w:gutter="0" w:header="708" w:left="1440" w:right="1440" w:top="1440"/>

</xml_diff>

<commit_message>
refactor: actualicé el excel descargable con la clave del calculo de los punteos de riesgo y los límites de riesgo
</commit_message>
<xml_diff>
--- a/src/R/Dashboard/www/report_word.docx
+++ b/src/R/Dashboard/www/report_word.docx
@@ -8033,7 +8033,7 @@
       <w:r>
         <w:drawing>
           <wp:inline>
-            <wp:extent cx="3312302" cy="5895641"/>
+            <wp:extent cx="5943600" cy="4758671"/>
             <wp:effectExtent b="0" l="0" r="0" t="0"/>
             <wp:docPr descr="" title="" id="69" name="Picture"/>
             <a:graphic>
@@ -8054,7 +8054,7 @@
                   <pic:spPr bwMode="auto">
                     <a:xfrm>
                       <a:off x="0" y="0"/>
-                      <a:ext cx="3312302" cy="5895641"/>
+                      <a:ext cx="5943600" cy="4758671"/>
                     </a:xfrm>
                     <a:prstGeom prst="rect">
                       <a:avLst/>

</xml_diff>